<commit_message>
Update 9/11/2023 9:00PM EST
Updates as of 9:00PM EST on 9/11/2023.
</commit_message>
<xml_diff>
--- a/&ILLEGAL BEHAVIORS/20230911 - MCE123 Technology Development - Illegal Behaviors Prevention Security Systems - v1.0.1.4.docx
+++ b/&ILLEGAL BEHAVIORS/20230911 - MCE123 Technology Development - Illegal Behaviors Prevention Security Systems - v1.0.1.4.docx
@@ -53,6 +53,7 @@
       <w:pPr>
         <w:jc w:val="center"/>
         <w:rPr>
+          <w:rFonts w:ascii="Arial Unicode MS" w:eastAsia="Arial Unicode MS" w:hAnsi="Arial Unicode MS" w:cs="Arial Unicode MS"/>
           <w:b/>
           <w:sz w:val="52"/>
           <w:szCs w:val="44"/>
@@ -60,37 +61,32 @@
       </w:pPr>
       <w:r>
         <w:rPr>
-          <w:b/>
-          <w:sz w:val="52"/>
-          <w:szCs w:val="44"/>
-          <w:u w:val="single"/>
-        </w:rPr>
-        <w:t>MCE123</w:t>
-      </w:r>
-      <w:r>
-        <w:rPr>
-          <w:b/>
-          <w:sz w:val="52"/>
-          <w:szCs w:val="44"/>
+          <w:rFonts w:ascii="Arial Unicode MS" w:eastAsia="Arial Unicode MS" w:hAnsi="Arial Unicode MS" w:cs="Arial Unicode MS"/>
+          <w:b/>
+          <w:sz w:val="56"/>
+          <w:szCs w:val="48"/>
+          <w:u w:val="single"/>
+        </w:rPr>
+        <w:t>GLOBAL UNITED DEFENSE</w:t>
+      </w:r>
+      <w:r>
+        <w:rPr>
+          <w:rFonts w:ascii="Arial Unicode MS" w:eastAsia="Arial Unicode MS" w:hAnsi="Arial Unicode MS" w:cs="Arial Unicode MS"/>
+          <w:b/>
+          <w:sz w:val="56"/>
+          <w:szCs w:val="48"/>
           <w:vertAlign w:val="superscript"/>
         </w:rPr>
-        <w:t>SM</w:t>
-      </w:r>
-      <w:r>
-        <w:rPr>
-          <w:b/>
-          <w:sz w:val="52"/>
-          <w:szCs w:val="44"/>
-        </w:rPr>
-        <w:t xml:space="preserve"> </w:t>
-      </w:r>
-      <w:r>
-        <w:rPr>
-          <w:b/>
-          <w:sz w:val="52"/>
-          <w:szCs w:val="44"/>
-        </w:rPr>
-        <w:t>TECHNOLOGY DEVELOPMENT</w:t>
+        <w:t>®</w:t>
+      </w:r>
+      <w:r>
+        <w:rPr>
+          <w:rFonts w:ascii="Arial Unicode MS" w:eastAsia="Arial Unicode MS" w:hAnsi="Arial Unicode MS" w:cs="Arial Unicode MS"/>
+          <w:b/>
+          <w:sz w:val="56"/>
+          <w:szCs w:val="48"/>
+        </w:rPr>
+        <w:t>, INC.</w:t>
       </w:r>
     </w:p>
     <w:p>
@@ -105,28 +101,44 @@
     </w:p>
     <w:p>
       <w:pPr>
+        <w:spacing w:after="0"/>
         <w:jc w:val="center"/>
         <w:rPr>
-          <w:bCs/>
-          <w:sz w:val="52"/>
-          <w:szCs w:val="44"/>
+          <w:rFonts w:ascii="MS Reference Sans Serif" w:hAnsi="MS Reference Sans Serif"/>
+          <w:bCs/>
+          <w:sz w:val="48"/>
+          <w:szCs w:val="40"/>
         </w:rPr>
       </w:pPr>
       <w:r>
         <w:rPr>
-          <w:bCs/>
-          <w:sz w:val="52"/>
-          <w:szCs w:val="44"/>
-        </w:rPr>
-        <w:t xml:space="preserve">ILLEGAL </w:t>
-      </w:r>
-      <w:r>
-        <w:rPr>
-          <w:bCs/>
-          <w:sz w:val="52"/>
-          <w:szCs w:val="44"/>
-        </w:rPr>
-        <w:t>BEHAVIORS</w:t>
+          <w:rFonts w:ascii="MS Reference Sans Serif" w:hAnsi="MS Reference Sans Serif"/>
+          <w:bCs/>
+          <w:sz w:val="48"/>
+          <w:szCs w:val="40"/>
+        </w:rPr>
+        <w:t>GLOBAL SECURITY SYSTEM SERVICES</w:t>
+      </w:r>
+    </w:p>
+    <w:p>
+      <w:pPr>
+        <w:pStyle w:val="Heading1"/>
+        <w:jc w:val="center"/>
+        <w:rPr>
+          <w:rFonts w:ascii="Arial Black" w:hAnsi="Arial Black"/>
+          <w:color w:val="00B050"/>
+          <w:sz w:val="28"/>
+          <w:szCs w:val="28"/>
+        </w:rPr>
+      </w:pPr>
+      <w:r>
+        <w:rPr>
+          <w:rFonts w:ascii="Arial Black" w:hAnsi="Arial Black"/>
+          <w:color w:val="00B050"/>
+          <w:sz w:val="28"/>
+          <w:szCs w:val="28"/>
+        </w:rPr>
+        <w:t>ILLEGAL BEHAVIORS PREVENTION SECURITY SYSTEMS</w:t>
       </w:r>
     </w:p>
     <w:p>
@@ -138,22 +150,6 @@
           <w:szCs w:val="44"/>
         </w:rPr>
       </w:pPr>
-      <w:r>
-        <w:rPr>
-          <w:bCs/>
-          <w:sz w:val="52"/>
-          <w:szCs w:val="44"/>
-        </w:rPr>
-        <w:t xml:space="preserve">PREVENTION </w:t>
-      </w:r>
-      <w:r>
-        <w:rPr>
-          <w:bCs/>
-          <w:sz w:val="52"/>
-          <w:szCs w:val="44"/>
-        </w:rPr>
-        <w:t>SECURITY SYSTEMS</w:t>
-      </w:r>
     </w:p>
     <w:p>
       <w:pPr>
@@ -331,7 +327,7 @@
           <w:bCs/>
           <w:color w:val="FF0000"/>
         </w:rPr>
-        <w:t>INSTANCE</w:t>
+        <w:t>PREVENTION SECURITY SYSTEM</w:t>
       </w:r>
       <w:r>
         <w:rPr>
@@ -393,9 +389,24 @@
         <w:rPr>
           <w:b/>
           <w:bCs/>
-          <w:color w:val="FF0000"/>
-        </w:rPr>
-        <w:t>ANY INSTANCE</w:t>
+        </w:rPr>
+        <w:t xml:space="preserve">                                                                                </w:t>
+      </w:r>
+      <w:r>
+        <w:rPr>
+          <w:b/>
+          <w:bCs/>
+          <w:color w:val="FF0000"/>
+        </w:rPr>
+        <w:t xml:space="preserve">ANY </w:t>
+      </w:r>
+      <w:r>
+        <w:rPr>
+          <w:b/>
+          <w:bCs/>
+          <w:color w:val="FF0000"/>
+        </w:rPr>
+        <w:t>PREVENTION SECURITY SYSTEM</w:t>
       </w:r>
       <w:r>
         <w:rPr>
@@ -446,18 +457,6 @@
         <w:t xml:space="preserve"> </w:t>
       </w:r>
       <w:r>
-        <w:t xml:space="preserve">                    </w:t>
-      </w:r>
-      <w:r>
-        <w:t xml:space="preserve">     </w:t>
-      </w:r>
-      <w:r>
-        <w:t xml:space="preserve">    </w:t>
-      </w:r>
-      <w:r>
-        <w:t xml:space="preserve">      </w:t>
-      </w:r>
-      <w:r>
         <w:rPr>
           <w:b/>
           <w:bCs/>
@@ -518,7 +517,6 @@
         </w:rPr>
         <w:t>NEVER BE ALLOWED</w:t>
       </w:r>
-      <w:proofErr w:type="gramStart"/>
       <w:r>
         <w:rPr>
           <w:rFonts w:ascii="Courier New" w:hAnsi="Courier New" w:cs="Courier New"/>
@@ -534,22 +532,6 @@
       </w:r>
       <w:r>
         <w:t xml:space="preserve"> </w:t>
-      </w:r>
-      <w:r>
-        <w:t xml:space="preserve">  </w:t>
-      </w:r>
-      <w:proofErr w:type="gramEnd"/>
-      <w:r>
-        <w:t xml:space="preserve">                                             </w:t>
-      </w:r>
-      <w:r>
-        <w:t xml:space="preserve">  </w:t>
-      </w:r>
-      <w:r>
-        <w:t xml:space="preserve">          </w:t>
-      </w:r>
-      <w:r>
-        <w:t xml:space="preserve">      </w:t>
       </w:r>
       <w:r>
         <w:rPr>
@@ -857,7 +839,7 @@
           <w:bCs/>
           <w:color w:val="FF0000"/>
         </w:rPr>
-        <w:t xml:space="preserve">CRIMINAL </w:t>
+        <w:t xml:space="preserve">COUNTING </w:t>
       </w:r>
       <w:proofErr w:type="gramStart"/>
       <w:r>
@@ -866,7 +848,7 @@
           <w:bCs/>
           <w:color w:val="FF0000"/>
         </w:rPr>
-        <w:t>BEHAVIOR</w:t>
+        <w:t>CARS</w:t>
       </w:r>
       <w:r>
         <w:rPr>
@@ -918,7 +900,7 @@
           <w:bCs/>
           <w:color w:val="FF0000"/>
         </w:rPr>
-        <w:t xml:space="preserve">DAMAGING </w:t>
+        <w:t xml:space="preserve">CRIMINAL </w:t>
       </w:r>
       <w:proofErr w:type="gramStart"/>
       <w:r>
@@ -979,7 +961,7 @@
           <w:bCs/>
           <w:color w:val="FF0000"/>
         </w:rPr>
-        <w:t xml:space="preserve">DISGUSTING </w:t>
+        <w:t xml:space="preserve">DAMAGING </w:t>
       </w:r>
       <w:proofErr w:type="gramStart"/>
       <w:r>
@@ -1040,7 +1022,7 @@
           <w:bCs/>
           <w:color w:val="FF0000"/>
         </w:rPr>
-        <w:t xml:space="preserve">EXTORTABLE </w:t>
+        <w:t xml:space="preserve">DISGUSTING </w:t>
       </w:r>
       <w:proofErr w:type="gramStart"/>
       <w:r>
@@ -1101,7 +1083,7 @@
           <w:bCs/>
           <w:color w:val="FF0000"/>
         </w:rPr>
-        <w:t xml:space="preserve">EXTORTIVE </w:t>
+        <w:t xml:space="preserve">EXTORTABLE </w:t>
       </w:r>
       <w:proofErr w:type="gramStart"/>
       <w:r>
@@ -1162,7 +1144,7 @@
           <w:bCs/>
           <w:color w:val="FF0000"/>
         </w:rPr>
-        <w:t xml:space="preserve">FORGETFUL </w:t>
+        <w:t xml:space="preserve">EXTORTIVE </w:t>
       </w:r>
       <w:proofErr w:type="gramStart"/>
       <w:r>
@@ -1223,7 +1205,7 @@
           <w:bCs/>
           <w:color w:val="FF0000"/>
         </w:rPr>
-        <w:t xml:space="preserve">ILLOGICAL </w:t>
+        <w:t xml:space="preserve">FORGETFUL </w:t>
       </w:r>
       <w:proofErr w:type="gramStart"/>
       <w:r>
@@ -1284,7 +1266,7 @@
           <w:bCs/>
           <w:color w:val="FF0000"/>
         </w:rPr>
-        <w:t xml:space="preserve">IMPULSIVE </w:t>
+        <w:t xml:space="preserve">ILLOGICAL </w:t>
       </w:r>
       <w:proofErr w:type="gramStart"/>
       <w:r>
@@ -1345,7 +1327,7 @@
           <w:bCs/>
           <w:color w:val="FF0000"/>
         </w:rPr>
-        <w:t xml:space="preserve">INCOHERENT </w:t>
+        <w:t xml:space="preserve">IMPULSIVE </w:t>
       </w:r>
       <w:proofErr w:type="gramStart"/>
       <w:r>
@@ -1406,6 +1388,67 @@
           <w:bCs/>
           <w:color w:val="FF0000"/>
         </w:rPr>
+        <w:t xml:space="preserve">INCOHERENT </w:t>
+      </w:r>
+      <w:proofErr w:type="gramStart"/>
+      <w:r>
+        <w:rPr>
+          <w:b/>
+          <w:bCs/>
+          <w:color w:val="FF0000"/>
+        </w:rPr>
+        <w:t>BEHAVIOR</w:t>
+      </w:r>
+      <w:r>
+        <w:rPr>
+          <w:b/>
+          <w:bCs/>
+        </w:rPr>
+        <w:t>;</w:t>
+      </w:r>
+      <w:proofErr w:type="gramEnd"/>
+    </w:p>
+    <w:p>
+      <w:pPr>
+        <w:ind w:left="360"/>
+        <w:jc w:val="both"/>
+        <w:rPr>
+          <w:b/>
+          <w:bCs/>
+        </w:rPr>
+      </w:pPr>
+      <w:r>
+        <w:tab/>
+      </w:r>
+      <w:r>
+        <w:rPr>
+          <w:u w:val="single"/>
+        </w:rPr>
+        <w:t>PREVENTION SECURITY SYSTEM</w:t>
+      </w:r>
+      <w:r>
+        <w:rPr>
+          <w:u w:val="single"/>
+        </w:rPr>
+        <w:t>:</w:t>
+      </w:r>
+      <w:r>
+        <w:t xml:space="preserve"> </w:t>
+      </w:r>
+      <w:r>
+        <w:rPr>
+          <w:b/>
+          <w:bCs/>
+          <w:color w:val="FF0000"/>
+        </w:rPr>
+        <w:t xml:space="preserve">ANY </w:t>
+      </w:r>
+      <w:r>
+        <w:rPr>
+          <w:b/>
+          <w:bCs/>
+          <w:color w:val="FF0000"/>
+        </w:rPr>
         <w:t xml:space="preserve">INCONSISTENT </w:t>
       </w:r>
       <w:proofErr w:type="gramStart"/>
@@ -1663,7 +1706,15 @@
           <w:bCs/>
           <w:color w:val="FF0000"/>
         </w:rPr>
-        <w:t xml:space="preserve">NUCLEAR TERRORISM </w:t>
+        <w:t>N</w:t>
+      </w:r>
+      <w:r>
+        <w:rPr>
+          <w:b/>
+          <w:bCs/>
+          <w:color w:val="FF0000"/>
+        </w:rPr>
+        <w:t xml:space="preserve">SA </w:t>
       </w:r>
       <w:proofErr w:type="gramStart"/>
       <w:r>
@@ -1672,7 +1723,7 @@
           <w:bCs/>
           <w:color w:val="FF0000"/>
         </w:rPr>
-        <w:t>INVESTIGATOR</w:t>
+        <w:t>AGENT</w:t>
       </w:r>
       <w:r>
         <w:rPr>
@@ -1693,6 +1744,7 @@
         </w:rPr>
       </w:pPr>
       <w:r>
+        <w:lastRenderedPageBreak/>
         <w:tab/>
       </w:r>
       <w:r>
@@ -1724,7 +1776,7 @@
           <w:bCs/>
           <w:color w:val="FF0000"/>
         </w:rPr>
-        <w:t xml:space="preserve">PARKING TICKET </w:t>
+        <w:t xml:space="preserve">NUCLEAR TERRORISM </w:t>
       </w:r>
       <w:proofErr w:type="gramStart"/>
       <w:r>
@@ -1733,7 +1785,7 @@
           <w:bCs/>
           <w:color w:val="FF0000"/>
         </w:rPr>
-        <w:t>CLERK</w:t>
+        <w:t>INVESTIGATOR</w:t>
       </w:r>
       <w:r>
         <w:rPr>
@@ -1754,7 +1806,197 @@
         </w:rPr>
       </w:pPr>
       <w:r>
-        <w:lastRenderedPageBreak/>
+        <w:tab/>
+      </w:r>
+      <w:r>
+        <w:rPr>
+          <w:u w:val="single"/>
+        </w:rPr>
+        <w:t>PREVENTION SECURITY SYSTEM</w:t>
+      </w:r>
+      <w:r>
+        <w:rPr>
+          <w:u w:val="single"/>
+        </w:rPr>
+        <w:t>:</w:t>
+      </w:r>
+      <w:r>
+        <w:t xml:space="preserve"> </w:t>
+      </w:r>
+      <w:r>
+        <w:rPr>
+          <w:b/>
+          <w:bCs/>
+          <w:color w:val="FF0000"/>
+        </w:rPr>
+        <w:t xml:space="preserve">ANY </w:t>
+      </w:r>
+      <w:r>
+        <w:rPr>
+          <w:b/>
+          <w:bCs/>
+          <w:color w:val="FF0000"/>
+        </w:rPr>
+        <w:t xml:space="preserve">PARKING TICKET </w:t>
+      </w:r>
+      <w:proofErr w:type="gramStart"/>
+      <w:r>
+        <w:rPr>
+          <w:b/>
+          <w:bCs/>
+          <w:color w:val="FF0000"/>
+        </w:rPr>
+        <w:t>CLERK</w:t>
+      </w:r>
+      <w:r>
+        <w:rPr>
+          <w:b/>
+          <w:bCs/>
+        </w:rPr>
+        <w:t>;</w:t>
+      </w:r>
+      <w:proofErr w:type="gramEnd"/>
+    </w:p>
+    <w:p>
+      <w:pPr>
+        <w:ind w:left="360"/>
+        <w:jc w:val="both"/>
+        <w:rPr>
+          <w:b/>
+          <w:bCs/>
+        </w:rPr>
+      </w:pPr>
+      <w:r>
+        <w:tab/>
+      </w:r>
+      <w:r>
+        <w:rPr>
+          <w:u w:val="single"/>
+        </w:rPr>
+        <w:t>PREVENTION SECURITY SYSTEM</w:t>
+      </w:r>
+      <w:r>
+        <w:rPr>
+          <w:u w:val="single"/>
+        </w:rPr>
+        <w:t>:</w:t>
+      </w:r>
+      <w:r>
+        <w:t xml:space="preserve"> </w:t>
+      </w:r>
+      <w:r>
+        <w:rPr>
+          <w:b/>
+          <w:bCs/>
+          <w:color w:val="FF0000"/>
+        </w:rPr>
+        <w:t xml:space="preserve">ANY </w:t>
+      </w:r>
+      <w:r>
+        <w:rPr>
+          <w:b/>
+          <w:bCs/>
+          <w:color w:val="FF0000"/>
+        </w:rPr>
+        <w:t>P</w:t>
+      </w:r>
+      <w:r>
+        <w:rPr>
+          <w:b/>
+          <w:bCs/>
+          <w:color w:val="FF0000"/>
+        </w:rPr>
+        <w:t xml:space="preserve">ENTAGON </w:t>
+      </w:r>
+      <w:proofErr w:type="gramStart"/>
+      <w:r>
+        <w:rPr>
+          <w:b/>
+          <w:bCs/>
+          <w:color w:val="FF0000"/>
+        </w:rPr>
+        <w:t>EMPLOYEE</w:t>
+      </w:r>
+      <w:r>
+        <w:rPr>
+          <w:b/>
+          <w:bCs/>
+        </w:rPr>
+        <w:t>;</w:t>
+      </w:r>
+      <w:proofErr w:type="gramEnd"/>
+    </w:p>
+    <w:p>
+      <w:pPr>
+        <w:ind w:left="360"/>
+        <w:jc w:val="both"/>
+        <w:rPr>
+          <w:b/>
+          <w:bCs/>
+        </w:rPr>
+      </w:pPr>
+      <w:r>
+        <w:tab/>
+      </w:r>
+      <w:r>
+        <w:rPr>
+          <w:u w:val="single"/>
+        </w:rPr>
+        <w:t>PREVENTION SECURITY SYSTEM</w:t>
+      </w:r>
+      <w:r>
+        <w:rPr>
+          <w:u w:val="single"/>
+        </w:rPr>
+        <w:t>:</w:t>
+      </w:r>
+      <w:r>
+        <w:t xml:space="preserve"> </w:t>
+      </w:r>
+      <w:r>
+        <w:rPr>
+          <w:b/>
+          <w:bCs/>
+          <w:color w:val="FF0000"/>
+        </w:rPr>
+        <w:t xml:space="preserve">ANY </w:t>
+      </w:r>
+      <w:r>
+        <w:rPr>
+          <w:b/>
+          <w:bCs/>
+          <w:color w:val="FF0000"/>
+        </w:rPr>
+        <w:t xml:space="preserve">POLICE </w:t>
+      </w:r>
+      <w:proofErr w:type="gramStart"/>
+      <w:r>
+        <w:rPr>
+          <w:b/>
+          <w:bCs/>
+          <w:color w:val="FF0000"/>
+        </w:rPr>
+        <w:t>INVESTIGATOR</w:t>
+      </w:r>
+      <w:r>
+        <w:rPr>
+          <w:b/>
+          <w:bCs/>
+        </w:rPr>
+        <w:t>;</w:t>
+      </w:r>
+      <w:proofErr w:type="gramEnd"/>
+    </w:p>
+    <w:p>
+      <w:pPr>
+        <w:ind w:left="360"/>
+        <w:jc w:val="both"/>
+        <w:rPr>
+          <w:b/>
+          <w:bCs/>
+        </w:rPr>
+      </w:pPr>
+      <w:r>
         <w:tab/>
       </w:r>
       <w:r>
@@ -2838,7 +3080,7 @@
                 <w:bCs/>
                 <w:u w:val="single"/>
               </w:rPr>
-              <w:t>MCE123</w:t>
+              <w:t>GLOBAL UNITED DEFENSE</w:t>
             </w:r>
             <w:r>
               <w:rPr>
@@ -2847,10 +3089,21 @@
                 <w:bCs/>
                 <w:vertAlign w:val="superscript"/>
               </w:rPr>
-              <w:t>SM</w:t>
+              <w:t>®</w:t>
             </w:r>
             <w:r>
-              <w:t xml:space="preserve"> 2020</w:t>
+              <w:rPr>
+                <w:rFonts w:cstheme="minorHAnsi"/>
+                <w:b/>
+                <w:bCs/>
+              </w:rPr>
+              <w:t>, INC.</w:t>
+            </w:r>
+            <w:r>
+              <w:t xml:space="preserve"> </w:t>
+            </w:r>
+            <w:r>
+              <w:t>2020</w:t>
             </w:r>
             <w:r>
               <w:t>-</w:t>

</xml_diff>